<commit_message>
Atualizaçao Sprint Backlog e Documento Final V2
</commit_message>
<xml_diff>
--- a/Docs/PROJETOP.docx
+++ b/Docs/PROJETOP.docx
@@ -825,14 +825,12 @@
           <w:docGrid w:linePitch="360" w:charSpace="16384"/>
         </w:sectPr>
       </w:pPr>
-      <w:bookmarkStart w:id="0" w:name="_GoBack"/>
-      <w:bookmarkEnd w:id="0"/>
     </w:p>
     <w:p>
       <w:pPr>
         <w:pStyle w:val="Ttulo1"/>
       </w:pPr>
-      <w:bookmarkStart w:id="1" w:name="_Toc526714447"/>
+      <w:bookmarkStart w:id="0" w:name="_Toc526714447"/>
       <w:r>
         <w:lastRenderedPageBreak/>
         <w:t xml:space="preserve">1. </w:t>
@@ -840,7 +838,7 @@
       <w:r>
         <w:t>ESTUDO DE CASO</w:t>
       </w:r>
-      <w:bookmarkEnd w:id="1"/>
+      <w:bookmarkEnd w:id="0"/>
     </w:p>
     <w:p>
       <w:pPr>
@@ -937,7 +935,7 @@
       <w:pPr>
         <w:pStyle w:val="Ttulo1"/>
       </w:pPr>
-      <w:bookmarkStart w:id="2" w:name="_Toc526714448"/>
+      <w:bookmarkStart w:id="1" w:name="_Toc526714448"/>
       <w:r>
         <w:lastRenderedPageBreak/>
         <w:t xml:space="preserve">2. </w:t>
@@ -945,7 +943,7 @@
       <w:r>
         <w:t>STAKEHOLDERS</w:t>
       </w:r>
-      <w:bookmarkEnd w:id="2"/>
+      <w:bookmarkEnd w:id="1"/>
     </w:p>
     <w:p>
       <w:pPr>
@@ -1081,7 +1079,7 @@
       <w:pPr>
         <w:pStyle w:val="Ttulo1"/>
       </w:pPr>
-      <w:bookmarkStart w:id="3" w:name="_Toc526714449"/>
+      <w:bookmarkStart w:id="2" w:name="_Toc526714449"/>
       <w:r>
         <w:t>3</w:t>
       </w:r>
@@ -1091,7 +1089,7 @@
       <w:r>
         <w:t>ÉPICOS</w:t>
       </w:r>
-      <w:bookmarkEnd w:id="3"/>
+      <w:bookmarkEnd w:id="2"/>
     </w:p>
     <w:p>
       <w:pPr>
@@ -1133,19 +1131,7 @@
         <w:rPr>
           <w:rFonts w:eastAsia="Times New Roman"/>
         </w:rPr>
-        <w:t xml:space="preserve">Possibilitar o cliente realizar </w:t>
-      </w:r>
-      <w:r>
-        <w:rPr>
-          <w:rFonts w:eastAsia="Times New Roman"/>
-        </w:rPr>
-        <w:t>empréstimos</w:t>
-      </w:r>
-      <w:r>
-        <w:rPr>
-          <w:rFonts w:eastAsia="Times New Roman"/>
-        </w:rPr>
-        <w:t>.</w:t>
+        <w:t>Possibilitar o cliente realizar empréstimos.</w:t>
       </w:r>
     </w:p>
     <w:p>
@@ -1203,7 +1189,7 @@
       <w:pPr>
         <w:pStyle w:val="Ttulo1"/>
       </w:pPr>
-      <w:bookmarkStart w:id="4" w:name="_Toc526714450"/>
+      <w:bookmarkStart w:id="3" w:name="_Toc526714450"/>
       <w:r>
         <w:lastRenderedPageBreak/>
         <w:t xml:space="preserve">4. </w:t>
@@ -1211,27 +1197,56 @@
       <w:r>
         <w:t>metodologias para o desenvolvimento</w:t>
       </w:r>
+      <w:bookmarkEnd w:id="3"/>
+    </w:p>
+    <w:p>
+      <w:pPr>
+        <w:pStyle w:val="Ttulo1"/>
+      </w:pPr>
+    </w:p>
+    <w:p>
+      <w:pPr>
+        <w:pStyle w:val="Ttulo2"/>
+      </w:pPr>
+      <w:r>
+        <w:t>4.1 Scrum</w:t>
+      </w:r>
+    </w:p>
+    <w:p/>
+    <w:p>
+      <w:pPr>
+        <w:pStyle w:val="Ttulo2"/>
+      </w:pPr>
+      <w:r>
+        <w:t>4.2 Kanban</w:t>
+      </w:r>
+    </w:p>
+    <w:p/>
+    <w:p>
+      <w:pPr>
+        <w:pStyle w:val="Ttulo2"/>
+      </w:pPr>
+      <w:r>
+        <w:t>4.3 XP</w:t>
+      </w:r>
+    </w:p>
+    <w:p>
+      <w:r>
+        <w:tab/>
+      </w:r>
+      <w:r>
+        <w:tab/>
+      </w:r>
+    </w:p>
+    <w:p>
+      <w:pPr>
+        <w:pStyle w:val="Ttulo1"/>
+      </w:pPr>
+      <w:bookmarkStart w:id="4" w:name="_Toc526714451"/>
+      <w:r>
+        <w:t>5. PLANEJAMENTO</w:t>
+      </w:r>
       <w:bookmarkEnd w:id="4"/>
-    </w:p>
-    <w:p>
-      <w:pPr>
-        <w:spacing w:after="160" w:line="259" w:lineRule="auto"/>
-        <w:jc w:val="left"/>
-      </w:pPr>
-      <w:r>
-        <w:br w:type="page"/>
-      </w:r>
-    </w:p>
-    <w:p/>
-    <w:p>
-      <w:pPr>
-        <w:pStyle w:val="Ttulo1"/>
-      </w:pPr>
-      <w:bookmarkStart w:id="5" w:name="_Toc526714451"/>
-      <w:r>
-        <w:t>5. PLANEJAMENTO</w:t>
-      </w:r>
-      <w:bookmarkEnd w:id="5"/>
     </w:p>
     <w:p>
       <w:pPr>
@@ -1303,8 +1318,7 @@
     </w:p>
     <w:p>
       <w:pPr>
-        <w:ind w:hanging="284"/>
-        <w:jc w:val="center"/>
+        <w:ind w:hanging="142"/>
         <w:rPr>
           <w:rFonts w:eastAsia="Times New Roman"/>
         </w:rPr>
@@ -1333,7 +1347,7 @@
             <v:path o:extrusionok="f" gradientshapeok="t" o:connecttype="rect"/>
             <o:lock v:ext="edit" aspectratio="t"/>
           </v:shapetype>
-          <v:shape id="_x0000_i1025" type="#_x0000_t75" style="width:453.75pt;height:272.1pt">
+          <v:shape id="_x0000_i1028" type="#_x0000_t75" style="width:453pt;height:271.5pt">
             <v:imagedata r:id="rId9" o:title="teste"/>
           </v:shape>
         </w:pict>
@@ -1347,11 +1361,424 @@
         <w:t>Figura 1 – Sprint Backlog.</w:t>
       </w:r>
     </w:p>
+    <w:p>
+      <w:pPr>
+        <w:ind w:firstLine="708"/>
+        <w:rPr>
+          <w:rFonts w:eastAsia="Times New Roman"/>
+        </w:rPr>
+      </w:pPr>
+    </w:p>
+    <w:p>
+      <w:pPr>
+        <w:pStyle w:val="Ttulo1"/>
+      </w:pPr>
+      <w:bookmarkStart w:id="5" w:name="_Toc526340651"/>
+      <w:bookmarkStart w:id="6" w:name="_GoBack"/>
+      <w:bookmarkEnd w:id="6"/>
+      <w:r>
+        <w:lastRenderedPageBreak/>
+        <w:t>6</w:t>
+      </w:r>
+      <w:r>
+        <w:t>. Cronograma dos Releases e sprint backlog</w:t>
+      </w:r>
+      <w:bookmarkEnd w:id="5"/>
+    </w:p>
+    <w:p>
+      <w:pPr>
+        <w:jc w:val="center"/>
+      </w:pPr>
+    </w:p>
+    <w:tbl>
+      <w:tblPr>
+        <w:tblStyle w:val="TabeladeGrade5Escura"/>
+        <w:tblW w:w="0" w:type="auto"/>
+        <w:tblLook w:val="04A0" w:firstRow="1" w:lastRow="0" w:firstColumn="1" w:lastColumn="0" w:noHBand="0" w:noVBand="1"/>
+      </w:tblPr>
+      <w:tblGrid>
+        <w:gridCol w:w="2366"/>
+        <w:gridCol w:w="2271"/>
+        <w:gridCol w:w="2557"/>
+        <w:gridCol w:w="2093"/>
+      </w:tblGrid>
+      <w:tr>
+        <w:trPr>
+          <w:cnfStyle w:val="100000000000" w:firstRow="1" w:lastRow="0" w:firstColumn="0" w:lastColumn="0" w:oddVBand="0" w:evenVBand="0" w:oddHBand="0" w:evenHBand="0" w:firstRowFirstColumn="0" w:firstRowLastColumn="0" w:lastRowFirstColumn="0" w:lastRowLastColumn="0"/>
+        </w:trPr>
+        <w:tc>
+          <w:tcPr>
+            <w:cnfStyle w:val="001000000000" w:firstRow="0" w:lastRow="0" w:firstColumn="1" w:lastColumn="0" w:oddVBand="0" w:evenVBand="0" w:oddHBand="0" w:evenHBand="0" w:firstRowFirstColumn="0" w:firstRowLastColumn="0" w:lastRowFirstColumn="0" w:lastRowLastColumn="0"/>
+            <w:tcW w:w="2366" w:type="dxa"/>
+          </w:tcPr>
+          <w:p>
+            <w:pPr>
+              <w:jc w:val="center"/>
+            </w:pPr>
+            <w:r>
+              <w:t>SPRINT</w:t>
+            </w:r>
+          </w:p>
+        </w:tc>
+        <w:tc>
+          <w:tcPr>
+            <w:tcW w:w="2271" w:type="dxa"/>
+          </w:tcPr>
+          <w:p>
+            <w:pPr>
+              <w:jc w:val="center"/>
+              <w:cnfStyle w:val="100000000000" w:firstRow="1" w:lastRow="0" w:firstColumn="0" w:lastColumn="0" w:oddVBand="0" w:evenVBand="0" w:oddHBand="0" w:evenHBand="0" w:firstRowFirstColumn="0" w:firstRowLastColumn="0" w:lastRowFirstColumn="0" w:lastRowLastColumn="0"/>
+            </w:pPr>
+            <w:r>
+              <w:t>DIAS</w:t>
+            </w:r>
+          </w:p>
+        </w:tc>
+        <w:tc>
+          <w:tcPr>
+            <w:tcW w:w="2557" w:type="dxa"/>
+          </w:tcPr>
+          <w:p>
+            <w:pPr>
+              <w:jc w:val="center"/>
+              <w:cnfStyle w:val="100000000000" w:firstRow="1" w:lastRow="0" w:firstColumn="0" w:lastColumn="0" w:oddVBand="0" w:evenVBand="0" w:oddHBand="0" w:evenHBand="0" w:firstRowFirstColumn="0" w:firstRowLastColumn="0" w:lastRowFirstColumn="0" w:lastRowLastColumn="0"/>
+            </w:pPr>
+            <w:r>
+              <w:t>REQUÍSITOS</w:t>
+            </w:r>
+          </w:p>
+        </w:tc>
+        <w:tc>
+          <w:tcPr>
+            <w:tcW w:w="2093" w:type="dxa"/>
+          </w:tcPr>
+          <w:p>
+            <w:pPr>
+              <w:jc w:val="center"/>
+              <w:cnfStyle w:val="100000000000" w:firstRow="1" w:lastRow="0" w:firstColumn="0" w:lastColumn="0" w:oddVBand="0" w:evenVBand="0" w:oddHBand="0" w:evenHBand="0" w:firstRowFirstColumn="0" w:firstRowLastColumn="0" w:lastRowFirstColumn="0" w:lastRowLastColumn="0"/>
+            </w:pPr>
+            <w:r>
+              <w:t>OBSERVAÇÕES</w:t>
+            </w:r>
+          </w:p>
+        </w:tc>
+      </w:tr>
+      <w:tr>
+        <w:trPr>
+          <w:cnfStyle w:val="000000100000" w:firstRow="0" w:lastRow="0" w:firstColumn="0" w:lastColumn="0" w:oddVBand="0" w:evenVBand="0" w:oddHBand="1" w:evenHBand="0" w:firstRowFirstColumn="0" w:firstRowLastColumn="0" w:lastRowFirstColumn="0" w:lastRowLastColumn="0"/>
+        </w:trPr>
+        <w:tc>
+          <w:tcPr>
+            <w:cnfStyle w:val="001000000000" w:firstRow="0" w:lastRow="0" w:firstColumn="1" w:lastColumn="0" w:oddVBand="0" w:evenVBand="0" w:oddHBand="0" w:evenHBand="0" w:firstRowFirstColumn="0" w:firstRowLastColumn="0" w:lastRowFirstColumn="0" w:lastRowLastColumn="0"/>
+            <w:tcW w:w="2366" w:type="dxa"/>
+          </w:tcPr>
+          <w:p>
+            <w:pPr>
+              <w:jc w:val="center"/>
+            </w:pPr>
+            <w:r>
+              <w:t>1ª SPRINT</w:t>
+            </w:r>
+          </w:p>
+        </w:tc>
+        <w:tc>
+          <w:tcPr>
+            <w:tcW w:w="2271" w:type="dxa"/>
+          </w:tcPr>
+          <w:p>
+            <w:pPr>
+              <w:jc w:val="center"/>
+              <w:cnfStyle w:val="000000100000" w:firstRow="0" w:lastRow="0" w:firstColumn="0" w:lastColumn="0" w:oddVBand="0" w:evenVBand="0" w:oddHBand="1" w:evenHBand="0" w:firstRowFirstColumn="0" w:firstRowLastColumn="0" w:lastRowFirstColumn="0" w:lastRowLastColumn="0"/>
+            </w:pPr>
+            <w:r>
+              <w:t>2</w:t>
+            </w:r>
+          </w:p>
+        </w:tc>
+        <w:tc>
+          <w:tcPr>
+            <w:tcW w:w="2557" w:type="dxa"/>
+          </w:tcPr>
+          <w:p>
+            <w:pPr>
+              <w:jc w:val="center"/>
+              <w:cnfStyle w:val="000000100000" w:firstRow="0" w:lastRow="0" w:firstColumn="0" w:lastColumn="0" w:oddVBand="0" w:evenVBand="0" w:oddHBand="1" w:evenHBand="0" w:firstRowFirstColumn="0" w:firstRowLastColumn="0" w:lastRowFirstColumn="0" w:lastRowLastColumn="0"/>
+            </w:pPr>
+            <w:r>
+              <w:t>1,2,3,4,5,6</w:t>
+            </w:r>
+          </w:p>
+        </w:tc>
+        <w:tc>
+          <w:tcPr>
+            <w:tcW w:w="2093" w:type="dxa"/>
+          </w:tcPr>
+          <w:p>
+            <w:pPr>
+              <w:cnfStyle w:val="000000100000" w:firstRow="0" w:lastRow="0" w:firstColumn="0" w:lastColumn="0" w:oddVBand="0" w:evenVBand="0" w:oddHBand="1" w:evenHBand="0" w:firstRowFirstColumn="0" w:firstRowLastColumn="0" w:lastRowFirstColumn="0" w:lastRowLastColumn="0"/>
+            </w:pPr>
+            <w:r>
+              <w:t>Entrega dos requisitos fundamentais para o uso do sistema.</w:t>
+            </w:r>
+          </w:p>
+        </w:tc>
+      </w:tr>
+      <w:tr>
+        <w:tc>
+          <w:tcPr>
+            <w:cnfStyle w:val="001000000000" w:firstRow="0" w:lastRow="0" w:firstColumn="1" w:lastColumn="0" w:oddVBand="0" w:evenVBand="0" w:oddHBand="0" w:evenHBand="0" w:firstRowFirstColumn="0" w:firstRowLastColumn="0" w:lastRowFirstColumn="0" w:lastRowLastColumn="0"/>
+            <w:tcW w:w="2366" w:type="dxa"/>
+          </w:tcPr>
+          <w:p>
+            <w:pPr>
+              <w:jc w:val="center"/>
+            </w:pPr>
+            <w:r>
+              <w:t>2ª SPRINT</w:t>
+            </w:r>
+          </w:p>
+        </w:tc>
+        <w:tc>
+          <w:tcPr>
+            <w:tcW w:w="2271" w:type="dxa"/>
+          </w:tcPr>
+          <w:p>
+            <w:pPr>
+              <w:jc w:val="center"/>
+              <w:cnfStyle w:val="000000000000" w:firstRow="0" w:lastRow="0" w:firstColumn="0" w:lastColumn="0" w:oddVBand="0" w:evenVBand="0" w:oddHBand="0" w:evenHBand="0" w:firstRowFirstColumn="0" w:firstRowLastColumn="0" w:lastRowFirstColumn="0" w:lastRowLastColumn="0"/>
+            </w:pPr>
+            <w:r>
+              <w:t>2</w:t>
+            </w:r>
+          </w:p>
+        </w:tc>
+        <w:tc>
+          <w:tcPr>
+            <w:tcW w:w="2557" w:type="dxa"/>
+          </w:tcPr>
+          <w:p>
+            <w:pPr>
+              <w:jc w:val="center"/>
+              <w:cnfStyle w:val="000000000000" w:firstRow="0" w:lastRow="0" w:firstColumn="0" w:lastColumn="0" w:oddVBand="0" w:evenVBand="0" w:oddHBand="0" w:evenHBand="0" w:firstRowFirstColumn="0" w:firstRowLastColumn="0" w:lastRowFirstColumn="0" w:lastRowLastColumn="0"/>
+            </w:pPr>
+            <w:r>
+              <w:t>7,8,9</w:t>
+            </w:r>
+          </w:p>
+        </w:tc>
+        <w:tc>
+          <w:tcPr>
+            <w:tcW w:w="2093" w:type="dxa"/>
+          </w:tcPr>
+          <w:p>
+            <w:pPr>
+              <w:cnfStyle w:val="000000000000" w:firstRow="0" w:lastRow="0" w:firstColumn="0" w:lastColumn="0" w:oddVBand="0" w:evenVBand="0" w:oddHBand="0" w:evenHBand="0" w:firstRowFirstColumn="0" w:firstRowLastColumn="0" w:lastRowFirstColumn="0" w:lastRowLastColumn="0"/>
+            </w:pPr>
+            <w:r>
+              <w:t>Entrega da funcionalidade realizar empréstimos.</w:t>
+            </w:r>
+          </w:p>
+        </w:tc>
+      </w:tr>
+      <w:tr>
+        <w:trPr>
+          <w:cnfStyle w:val="000000100000" w:firstRow="0" w:lastRow="0" w:firstColumn="0" w:lastColumn="0" w:oddVBand="0" w:evenVBand="0" w:oddHBand="1" w:evenHBand="0" w:firstRowFirstColumn="0" w:firstRowLastColumn="0" w:lastRowFirstColumn="0" w:lastRowLastColumn="0"/>
+        </w:trPr>
+        <w:tc>
+          <w:tcPr>
+            <w:cnfStyle w:val="001000000000" w:firstRow="0" w:lastRow="0" w:firstColumn="1" w:lastColumn="0" w:oddVBand="0" w:evenVBand="0" w:oddHBand="0" w:evenHBand="0" w:firstRowFirstColumn="0" w:firstRowLastColumn="0" w:lastRowFirstColumn="0" w:lastRowLastColumn="0"/>
+            <w:tcW w:w="2366" w:type="dxa"/>
+          </w:tcPr>
+          <w:p>
+            <w:pPr>
+              <w:jc w:val="center"/>
+            </w:pPr>
+            <w:r>
+              <w:t>3ª SPRINT</w:t>
+            </w:r>
+          </w:p>
+        </w:tc>
+        <w:tc>
+          <w:tcPr>
+            <w:tcW w:w="2271" w:type="dxa"/>
+          </w:tcPr>
+          <w:p>
+            <w:pPr>
+              <w:jc w:val="center"/>
+              <w:cnfStyle w:val="000000100000" w:firstRow="0" w:lastRow="0" w:firstColumn="0" w:lastColumn="0" w:oddVBand="0" w:evenVBand="0" w:oddHBand="1" w:evenHBand="0" w:firstRowFirstColumn="0" w:firstRowLastColumn="0" w:lastRowFirstColumn="0" w:lastRowLastColumn="0"/>
+            </w:pPr>
+            <w:r>
+              <w:t>2</w:t>
+            </w:r>
+          </w:p>
+        </w:tc>
+        <w:tc>
+          <w:tcPr>
+            <w:tcW w:w="2557" w:type="dxa"/>
+          </w:tcPr>
+          <w:p>
+            <w:pPr>
+              <w:jc w:val="center"/>
+              <w:cnfStyle w:val="000000100000" w:firstRow="0" w:lastRow="0" w:firstColumn="0" w:lastColumn="0" w:oddVBand="0" w:evenVBand="0" w:oddHBand="1" w:evenHBand="0" w:firstRowFirstColumn="0" w:firstRowLastColumn="0" w:lastRowFirstColumn="0" w:lastRowLastColumn="0"/>
+            </w:pPr>
+            <w:r>
+              <w:t>10,11</w:t>
+            </w:r>
+          </w:p>
+        </w:tc>
+        <w:tc>
+          <w:tcPr>
+            <w:tcW w:w="2093" w:type="dxa"/>
+          </w:tcPr>
+          <w:p>
+            <w:pPr>
+              <w:cnfStyle w:val="000000100000" w:firstRow="0" w:lastRow="0" w:firstColumn="0" w:lastColumn="0" w:oddVBand="0" w:evenVBand="0" w:oddHBand="1" w:evenHBand="0" w:firstRowFirstColumn="0" w:firstRowLastColumn="0" w:lastRowFirstColumn="0" w:lastRowLastColumn="0"/>
+            </w:pPr>
+            <w:r>
+              <w:t>Entrega da funcionalidade realizar investimentos e o registro das movimentações.</w:t>
+            </w:r>
+          </w:p>
+        </w:tc>
+      </w:tr>
+      <w:tr>
+        <w:tc>
+          <w:tcPr>
+            <w:cnfStyle w:val="001000000000" w:firstRow="0" w:lastRow="0" w:firstColumn="1" w:lastColumn="0" w:oddVBand="0" w:evenVBand="0" w:oddHBand="0" w:evenHBand="0" w:firstRowFirstColumn="0" w:firstRowLastColumn="0" w:lastRowFirstColumn="0" w:lastRowLastColumn="0"/>
+            <w:tcW w:w="2366" w:type="dxa"/>
+          </w:tcPr>
+          <w:p>
+            <w:pPr>
+              <w:jc w:val="center"/>
+            </w:pPr>
+            <w:r>
+              <w:t>4ª SPRINT</w:t>
+            </w:r>
+          </w:p>
+        </w:tc>
+        <w:tc>
+          <w:tcPr>
+            <w:tcW w:w="2271" w:type="dxa"/>
+          </w:tcPr>
+          <w:p>
+            <w:pPr>
+              <w:jc w:val="center"/>
+              <w:cnfStyle w:val="000000000000" w:firstRow="0" w:lastRow="0" w:firstColumn="0" w:lastColumn="0" w:oddVBand="0" w:evenVBand="0" w:oddHBand="0" w:evenHBand="0" w:firstRowFirstColumn="0" w:firstRowLastColumn="0" w:lastRowFirstColumn="0" w:lastRowLastColumn="0"/>
+            </w:pPr>
+            <w:r>
+              <w:t>2</w:t>
+            </w:r>
+          </w:p>
+        </w:tc>
+        <w:tc>
+          <w:tcPr>
+            <w:tcW w:w="2557" w:type="dxa"/>
+          </w:tcPr>
+          <w:p>
+            <w:pPr>
+              <w:jc w:val="center"/>
+              <w:cnfStyle w:val="000000000000" w:firstRow="0" w:lastRow="0" w:firstColumn="0" w:lastColumn="0" w:oddVBand="0" w:evenVBand="0" w:oddHBand="0" w:evenHBand="0" w:firstRowFirstColumn="0" w:firstRowLastColumn="0" w:lastRowFirstColumn="0" w:lastRowLastColumn="0"/>
+            </w:pPr>
+            <w:r>
+              <w:t>12</w:t>
+            </w:r>
+          </w:p>
+        </w:tc>
+        <w:tc>
+          <w:tcPr>
+            <w:tcW w:w="2093" w:type="dxa"/>
+          </w:tcPr>
+          <w:p>
+            <w:pPr>
+              <w:cnfStyle w:val="000000000000" w:firstRow="0" w:lastRow="0" w:firstColumn="0" w:lastColumn="0" w:oddVBand="0" w:evenVBand="0" w:oddHBand="0" w:evenHBand="0" w:firstRowFirstColumn="0" w:firstRowLastColumn="0" w:lastRowFirstColumn="0" w:lastRowLastColumn="0"/>
+            </w:pPr>
+            <w:r>
+              <w:t>Entrega das funcionalidades do gerente, visualização das movimentaç</w:t>
+            </w:r>
+            <w:r>
+              <w:t>ões, CRUD</w:t>
+            </w:r>
+            <w:r>
+              <w:t xml:space="preserve"> de investimentos e novas contas correntes</w:t>
+            </w:r>
+            <w:r>
+              <w:t>.</w:t>
+            </w:r>
+          </w:p>
+        </w:tc>
+      </w:tr>
+    </w:tbl>
     <w:p/>
     <w:p/>
+    <w:p>
+      <w:pPr>
+        <w:spacing w:after="160" w:line="259" w:lineRule="auto"/>
+        <w:jc w:val="left"/>
+      </w:pPr>
+      <w:r>
+        <w:br w:type="page"/>
+      </w:r>
+    </w:p>
+    <w:p>
+      <w:pPr>
+        <w:pStyle w:val="Ttulo1"/>
+      </w:pPr>
+      <w:r>
+        <w:lastRenderedPageBreak/>
+        <w:t>7. retrospectiva do projeto</w:t>
+      </w:r>
+    </w:p>
     <w:p/>
-    <w:p/>
-    <w:p/>
+    <w:p>
+      <w:pPr>
+        <w:ind w:firstLine="708"/>
+      </w:pPr>
+      <w:r>
+        <w:t xml:space="preserve">Abstendo o Product Owner, os demais integrantes do time, puderam ter a primeira experiência profissional elaborando um </w:t>
+      </w:r>
+      <w:r>
+        <w:rPr>
+          <w:i/>
+        </w:rPr>
+        <w:t>software</w:t>
+      </w:r>
+      <w:r>
+        <w:t xml:space="preserve">, participando de uma equipe que trabalha concorrentemente. </w:t>
+      </w:r>
+    </w:p>
+    <w:p>
+      <w:pPr>
+        <w:ind w:firstLine="708"/>
+      </w:pPr>
+      <w:r>
+        <w:t>Ao concluir o projeto com funcionalidades a mais foi tido com aprendizagem a importância da organização e planejamento, o qual por talvez falta de experiência não fora tão clara na hora de elicitar as tarefas e requisitos, que por algumas vezes era necessário particionar em tarefas menores para serem feitas por mais membros concorrentemente.</w:t>
+      </w:r>
+    </w:p>
+    <w:p>
+      <w:pPr>
+        <w:ind w:firstLine="708"/>
+      </w:pPr>
+      <w:r>
+        <w:t xml:space="preserve">A colaboração e pró-atividade do time fez com que o prazo fosse respeitado e a tranquilidade durante o desenvolvimento fosse mantida. Simular um sistema </w:t>
+      </w:r>
+      <w:r>
+        <w:rPr>
+          <w:i/>
+        </w:rPr>
+        <w:t xml:space="preserve">web </w:t>
+      </w:r>
+      <w:r>
+        <w:t xml:space="preserve">baseado nos sistemas de </w:t>
+      </w:r>
+      <w:r>
+        <w:rPr>
+          <w:i/>
+        </w:rPr>
+        <w:t xml:space="preserve">internet banking </w:t>
+      </w:r>
+      <w:r>
+        <w:t>nos trouxe diversos conhecimentos sobre o ramo bancário, pudemos nos relacionar profissionalmente com diferentes metodologias e ferramentas que propuseram um rendimento maior no desenvolvimento.</w:t>
+      </w:r>
+    </w:p>
     <w:p/>
     <w:sectPr>
       <w:headerReference w:type="default" r:id="rId10"/>
@@ -1462,7 +1889,7 @@
           <w:rPr>
             <w:noProof/>
           </w:rPr>
-          <w:t>2</w:t>
+          <w:t>5</w:t>
         </w:r>
         <w:r>
           <w:fldChar w:fldCharType="end"/>
@@ -5185,7 +5612,7 @@
 </file>
 
 <file path=customXml/itemProps1.xml><?xml version="1.0" encoding="utf-8"?>
-<ds:datastoreItem xmlns:ds="http://schemas.openxmlformats.org/officeDocument/2006/customXml" ds:itemID="{8CF6487A-046B-4A9D-80BA-DB6355F8215F}">
+<ds:datastoreItem xmlns:ds="http://schemas.openxmlformats.org/officeDocument/2006/customXml" ds:itemID="{80C8D90A-2E4B-4101-B9AB-993D275BD540}">
   <ds:schemaRefs>
     <ds:schemaRef ds:uri="http://schemas.openxmlformats.org/officeDocument/2006/bibliography"/>
   </ds:schemaRefs>

</xml_diff>